<commit_message>
Add class diagram use case 2
</commit_message>
<xml_diff>
--- a/doc/PPL/Dokumen Pembangunan ManOverflow (Kel AAA ) v14.docx
+++ b/doc/PPL/Dokumen Pembangunan ManOverflow (Kel AAA ) v14.docx
@@ -11108,7 +11108,7 @@
           <v:shape id="_x0000_i1025" type="#_x0000_t75" style="width:453.75pt;height:267.75pt" o:ole="">
             <v:imagedata r:id="rId14" o:title=""/>
           </v:shape>
-          <o:OLEObject Type="Embed" ProgID="Visio.Drawing.15" ShapeID="_x0000_i1025" DrawAspect="Content" ObjectID="_1460102127" r:id="rId15"/>
+          <o:OLEObject Type="Embed" ProgID="Visio.Drawing.15" ShapeID="_x0000_i1025" DrawAspect="Content" ObjectID="_1460104056" r:id="rId15"/>
         </w:object>
       </w:r>
       <w:r>
@@ -11138,7 +11138,7 @@
           <v:shape id="_x0000_i1026" type="#_x0000_t75" style="width:453.75pt;height:245.25pt" o:ole="">
             <v:imagedata r:id="rId16" o:title=""/>
           </v:shape>
-          <o:OLEObject Type="Embed" ProgID="Visio.Drawing.15" ShapeID="_x0000_i1026" DrawAspect="Content" ObjectID="_1460102128" r:id="rId17"/>
+          <o:OLEObject Type="Embed" ProgID="Visio.Drawing.15" ShapeID="_x0000_i1026" DrawAspect="Content" ObjectID="_1460104057" r:id="rId17"/>
         </w:object>
       </w:r>
       <w:r>
@@ -11998,7 +11998,7 @@
           <v:shape id="_x0000_i1027" type="#_x0000_t75" style="width:453pt;height:243pt" o:ole="">
             <v:imagedata r:id="rId19" o:title=""/>
           </v:shape>
-          <o:OLEObject Type="Embed" ProgID="Visio.Drawing.15" ShapeID="_x0000_i1027" DrawAspect="Content" ObjectID="_1460102129" r:id="rId20"/>
+          <o:OLEObject Type="Embed" ProgID="Visio.Drawing.15" ShapeID="_x0000_i1027" DrawAspect="Content" ObjectID="_1460104058" r:id="rId20"/>
         </w:object>
       </w:r>
       <w:r>
@@ -12056,7 +12056,7 @@
           <v:shape id="_x0000_i1028" type="#_x0000_t75" style="width:453pt;height:195pt" o:ole="">
             <v:imagedata r:id="rId21" o:title=""/>
           </v:shape>
-          <o:OLEObject Type="Embed" ProgID="Visio.Drawing.15" ShapeID="_x0000_i1028" DrawAspect="Content" ObjectID="_1460102130" r:id="rId22"/>
+          <o:OLEObject Type="Embed" ProgID="Visio.Drawing.15" ShapeID="_x0000_i1028" DrawAspect="Content" ObjectID="_1460104059" r:id="rId22"/>
         </w:object>
       </w:r>
       <w:r>
@@ -12096,7 +12096,7 @@
           <v:shape id="_x0000_i1029" type="#_x0000_t75" style="width:453.75pt;height:270pt" o:ole="">
             <v:imagedata r:id="rId23" o:title=""/>
           </v:shape>
-          <o:OLEObject Type="Embed" ProgID="Visio.Drawing.15" ShapeID="_x0000_i1029" DrawAspect="Content" ObjectID="_1460102131" r:id="rId24"/>
+          <o:OLEObject Type="Embed" ProgID="Visio.Drawing.15" ShapeID="_x0000_i1029" DrawAspect="Content" ObjectID="_1460104060" r:id="rId24"/>
         </w:object>
       </w:r>
       <w:r>
@@ -12146,7 +12146,7 @@
           <v:shape id="_x0000_i1030" type="#_x0000_t75" style="width:453.75pt;height:235.5pt" o:ole="">
             <v:imagedata r:id="rId25" o:title=""/>
           </v:shape>
-          <o:OLEObject Type="Embed" ProgID="Visio.Drawing.15" ShapeID="_x0000_i1030" DrawAspect="Content" ObjectID="_1460102132" r:id="rId26"/>
+          <o:OLEObject Type="Embed" ProgID="Visio.Drawing.15" ShapeID="_x0000_i1030" DrawAspect="Content" ObjectID="_1460104061" r:id="rId26"/>
         </w:object>
       </w:r>
       <w:r>
@@ -12187,7 +12187,7 @@
           <v:shape id="_x0000_i1031" type="#_x0000_t75" style="width:453pt;height:255pt" o:ole="">
             <v:imagedata r:id="rId27" o:title=""/>
           </v:shape>
-          <o:OLEObject Type="Embed" ProgID="Visio.Drawing.15" ShapeID="_x0000_i1031" DrawAspect="Content" ObjectID="_1460102133" r:id="rId28"/>
+          <o:OLEObject Type="Embed" ProgID="Visio.Drawing.15" ShapeID="_x0000_i1031" DrawAspect="Content" ObjectID="_1460104062" r:id="rId28"/>
         </w:object>
       </w:r>
       <w:r>
@@ -12230,7 +12230,7 @@
           <v:shape id="_x0000_i1032" type="#_x0000_t75" style="width:453pt;height:212.25pt" o:ole="">
             <v:imagedata r:id="rId29" o:title=""/>
           </v:shape>
-          <o:OLEObject Type="Embed" ProgID="Visio.Drawing.15" ShapeID="_x0000_i1032" DrawAspect="Content" ObjectID="_1460102134" r:id="rId30"/>
+          <o:OLEObject Type="Embed" ProgID="Visio.Drawing.15" ShapeID="_x0000_i1032" DrawAspect="Content" ObjectID="_1460104063" r:id="rId30"/>
         </w:object>
       </w:r>
       <w:r>
@@ -12263,7 +12263,7 @@
           <v:shape id="_x0000_i1033" type="#_x0000_t75" style="width:444pt;height:290.25pt" o:ole="">
             <v:imagedata r:id="rId31" o:title=""/>
           </v:shape>
-          <o:OLEObject Type="Embed" ProgID="Visio.Drawing.15" ShapeID="_x0000_i1033" DrawAspect="Content" ObjectID="_1460102135" r:id="rId32"/>
+          <o:OLEObject Type="Embed" ProgID="Visio.Drawing.15" ShapeID="_x0000_i1033" DrawAspect="Content" ObjectID="_1460104064" r:id="rId32"/>
         </w:object>
       </w:r>
       <w:r>
@@ -12298,7 +12298,7 @@
           <v:shape id="_x0000_i1034" type="#_x0000_t75" style="width:442.5pt;height:288.75pt" o:ole="">
             <v:imagedata r:id="rId33" o:title=""/>
           </v:shape>
-          <o:OLEObject Type="Embed" ProgID="Visio.Drawing.15" ShapeID="_x0000_i1034" DrawAspect="Content" ObjectID="_1460102136" r:id="rId34"/>
+          <o:OLEObject Type="Embed" ProgID="Visio.Drawing.15" ShapeID="_x0000_i1034" DrawAspect="Content" ObjectID="_1460104065" r:id="rId34"/>
         </w:object>
       </w:r>
       <w:r>
@@ -12341,7 +12341,7 @@
           <v:shape id="_x0000_i1035" type="#_x0000_t75" style="width:366pt;height:297.75pt" o:ole="">
             <v:imagedata r:id="rId35" o:title=""/>
           </v:shape>
-          <o:OLEObject Type="Embed" ProgID="Visio.Drawing.15" ShapeID="_x0000_i1035" DrawAspect="Content" ObjectID="_1460102137" r:id="rId36"/>
+          <o:OLEObject Type="Embed" ProgID="Visio.Drawing.15" ShapeID="_x0000_i1035" DrawAspect="Content" ObjectID="_1460104066" r:id="rId36"/>
         </w:object>
       </w:r>
       <w:r>
@@ -12382,7 +12382,7 @@
           <v:shape id="_x0000_i1036" type="#_x0000_t75" style="width:362.25pt;height:241.5pt" o:ole="">
             <v:imagedata r:id="rId37" o:title=""/>
           </v:shape>
-          <o:OLEObject Type="Embed" ProgID="Visio.Drawing.15" ShapeID="_x0000_i1036" DrawAspect="Content" ObjectID="_1460102138" r:id="rId38"/>
+          <o:OLEObject Type="Embed" ProgID="Visio.Drawing.15" ShapeID="_x0000_i1036" DrawAspect="Content" ObjectID="_1460104067" r:id="rId38"/>
         </w:object>
       </w:r>
       <w:r>
@@ -12435,133 +12435,97 @@
     </w:p>
     <w:p>
       <w:pPr>
+        <w:jc w:val="center"/>
         <w:rPr>
           <w:i/>
         </w:rPr>
       </w:pPr>
-      <w:bookmarkStart w:id="28" w:name="_GoBack"/>
+      <w:r>
+        <w:rPr>
+          <w:noProof/>
+          <w:lang w:val="en-US"/>
+        </w:rPr>
+        <w:drawing>
+          <wp:inline distT="0" distB="0" distL="0" distR="0" wp14:anchorId="5CD8AB92" wp14:editId="3525FB92">
+            <wp:extent cx="5715000" cy="5015406"/>
+            <wp:effectExtent l="0" t="0" r="0" b="0"/>
+            <wp:docPr id="6" name="Picture 6"/>
+            <wp:cNvGraphicFramePr>
+              <a:graphicFrameLocks xmlns:a="http://schemas.openxmlformats.org/drawingml/2006/main" noChangeAspect="1"/>
+            </wp:cNvGraphicFramePr>
+            <a:graphic xmlns:a="http://schemas.openxmlformats.org/drawingml/2006/main">
+              <a:graphicData uri="http://schemas.openxmlformats.org/drawingml/2006/picture">
+                <pic:pic xmlns:pic="http://schemas.openxmlformats.org/drawingml/2006/picture">
+                  <pic:nvPicPr>
+                    <pic:cNvPr id="1" name=""/>
+                    <pic:cNvPicPr/>
+                  </pic:nvPicPr>
+                  <pic:blipFill>
+                    <a:blip r:embed="rId39"/>
+                    <a:stretch>
+                      <a:fillRect/>
+                    </a:stretch>
+                  </pic:blipFill>
+                  <pic:spPr>
+                    <a:xfrm>
+                      <a:off x="0" y="0"/>
+                      <a:ext cx="5720319" cy="5020074"/>
+                    </a:xfrm>
+                    <a:prstGeom prst="rect">
+                      <a:avLst/>
+                    </a:prstGeom>
+                  </pic:spPr>
+                </pic:pic>
+              </a:graphicData>
+            </a:graphic>
+          </wp:inline>
+        </w:drawing>
+      </w:r>
+      <w:r>
+        <w:rPr>
+          <w:i/>
+        </w:rPr>
+        <w:br/>
+      </w:r>
+      <w:r>
+        <w:t>CL-D-</w:t>
+      </w:r>
+      <w:r>
+        <w:rPr>
+          <w:lang w:val="en-US"/>
+        </w:rPr>
+        <w:t xml:space="preserve">01 Class Diagram untuk use case </w:t>
+      </w:r>
+      <w:r>
+        <w:rPr>
+          <w:lang w:val="en-US"/>
+        </w:rPr>
+        <w:t>mengelola data profil karyawan</w:t>
+      </w:r>
+    </w:p>
+    <w:p>
+      <w:pPr>
+        <w:rPr>
+          <w:i/>
+        </w:rPr>
+      </w:pPr>
+    </w:p>
+    <w:p>
+      <w:pPr>
+        <w:pStyle w:val="Heading3"/>
+      </w:pPr>
+      <w:bookmarkStart w:id="28" w:name="_Toc384567521"/>
+      <w:bookmarkStart w:id="29" w:name="_Toc386358571"/>
+      <w:r>
+        <w:t xml:space="preserve">Use Case </w:t>
+      </w:r>
       <w:bookmarkEnd w:id="28"/>
-    </w:p>
-    <w:p>
-      <w:pPr>
-        <w:rPr>
-          <w:i/>
-        </w:rPr>
-      </w:pPr>
-    </w:p>
-    <w:p>
-      <w:pPr>
-        <w:rPr>
-          <w:i/>
-        </w:rPr>
-      </w:pPr>
-    </w:p>
-    <w:p>
-      <w:pPr>
-        <w:rPr>
-          <w:i/>
-        </w:rPr>
-      </w:pPr>
-    </w:p>
-    <w:p>
-      <w:pPr>
-        <w:rPr>
-          <w:i/>
-        </w:rPr>
-      </w:pPr>
-    </w:p>
-    <w:p>
-      <w:pPr>
-        <w:rPr>
-          <w:i/>
-        </w:rPr>
-      </w:pPr>
-    </w:p>
-    <w:p>
-      <w:pPr>
-        <w:rPr>
-          <w:i/>
-        </w:rPr>
-      </w:pPr>
-    </w:p>
-    <w:p>
-      <w:pPr>
-        <w:rPr>
-          <w:i/>
-        </w:rPr>
-      </w:pPr>
-    </w:p>
-    <w:p>
-      <w:pPr>
-        <w:rPr>
-          <w:i/>
-        </w:rPr>
-      </w:pPr>
-    </w:p>
-    <w:p>
-      <w:pPr>
-        <w:rPr>
-          <w:i/>
-        </w:rPr>
-      </w:pPr>
-    </w:p>
-    <w:p>
-      <w:pPr>
-        <w:rPr>
-          <w:i/>
-        </w:rPr>
-      </w:pPr>
-    </w:p>
-    <w:p>
-      <w:pPr>
-        <w:rPr>
-          <w:i/>
-        </w:rPr>
-      </w:pPr>
-    </w:p>
-    <w:p>
-      <w:pPr>
-        <w:rPr>
-          <w:i/>
-        </w:rPr>
-      </w:pPr>
-    </w:p>
-    <w:p>
-      <w:pPr>
-        <w:rPr>
-          <w:i/>
-        </w:rPr>
-      </w:pPr>
-    </w:p>
-    <w:p>
-      <w:pPr>
-        <w:rPr>
-          <w:i/>
-        </w:rPr>
-      </w:pPr>
-    </w:p>
-    <w:p>
-      <w:pPr>
-        <w:rPr>
-          <w:i/>
-        </w:rPr>
-      </w:pPr>
-    </w:p>
-    <w:p>
-      <w:pPr>
-        <w:pStyle w:val="Heading3"/>
-      </w:pPr>
-      <w:bookmarkStart w:id="29" w:name="_Toc384567521"/>
-      <w:bookmarkStart w:id="30" w:name="_Toc386358571"/>
-      <w:r>
-        <w:t xml:space="preserve">Use Case </w:t>
+      <w:r>
+        <w:t>Mengelola Posting Pengetahuan</w:t>
       </w:r>
       <w:bookmarkEnd w:id="29"/>
-      <w:r>
-        <w:t>Mengelola Posting Pengetahuan</w:t>
-      </w:r>
-      <w:bookmarkEnd w:id="30"/>
-    </w:p>
+    </w:p>
+    <w:p/>
     <w:p>
       <w:pPr>
         <w:pStyle w:val="Heading4"/>
@@ -13101,6 +13065,7 @@
               <w:rPr>
                 <w:i/>
               </w:rPr>
+              <w:lastRenderedPageBreak/>
               <w:t>WAE-H-09</w:t>
             </w:r>
           </w:p>
@@ -13649,7 +13614,6 @@
               <w:rPr>
                 <w:i/>
               </w:rPr>
-              <w:lastRenderedPageBreak/>
               <w:t>No</w:t>
             </w:r>
           </w:p>
@@ -13872,9 +13836,9 @@
       <w:r>
         <w:object w:dxaOrig="7606" w:dyaOrig="5266">
           <v:shape id="_x0000_i1037" type="#_x0000_t75" style="width:434.25pt;height:300.75pt" o:ole="">
-            <v:imagedata r:id="rId39" o:title=""/>
+            <v:imagedata r:id="rId40" o:title=""/>
           </v:shape>
-          <o:OLEObject Type="Embed" ProgID="Visio.Drawing.15" ShapeID="_x0000_i1037" DrawAspect="Content" ObjectID="_1460102139" r:id="rId40"/>
+          <o:OLEObject Type="Embed" ProgID="Visio.Drawing.15" ShapeID="_x0000_i1037" DrawAspect="Content" ObjectID="_1460104068" r:id="rId41"/>
         </w:object>
       </w:r>
       <w:r>
@@ -13916,10 +13880,10 @@
       </w:pPr>
       <w:r>
         <w:object w:dxaOrig="7606" w:dyaOrig="4695">
-          <v:shape id="_x0000_i1038" type="#_x0000_t75" style="width:437.25pt;height:270pt" o:ole="">
-            <v:imagedata r:id="rId41" o:title=""/>
+          <v:shape id="_x0000_i1038" type="#_x0000_t75" style="width:445.5pt;height:275.25pt" o:ole="">
+            <v:imagedata r:id="rId42" o:title=""/>
           </v:shape>
-          <o:OLEObject Type="Embed" ProgID="Visio.Drawing.15" ShapeID="_x0000_i1038" DrawAspect="Content" ObjectID="_1460102140" r:id="rId42"/>
+          <o:OLEObject Type="Embed" ProgID="Visio.Drawing.15" ShapeID="_x0000_i1038" DrawAspect="Content" ObjectID="_1460104069" r:id="rId43"/>
         </w:object>
       </w:r>
       <w:r>
@@ -13960,12 +13924,28 @@
           <w:lang w:val="en-US"/>
         </w:rPr>
       </w:pPr>
+    </w:p>
+    <w:p>
+      <w:pPr>
+        <w:jc w:val="center"/>
+        <w:rPr>
+          <w:lang w:val="en-US"/>
+        </w:rPr>
+      </w:pPr>
+    </w:p>
+    <w:p>
+      <w:pPr>
+        <w:jc w:val="center"/>
+        <w:rPr>
+          <w:lang w:val="en-US"/>
+        </w:rPr>
+      </w:pPr>
       <w:r>
         <w:object w:dxaOrig="9256" w:dyaOrig="6121">
           <v:shape id="_x0000_i1039" type="#_x0000_t75" style="width:453.75pt;height:300pt" o:ole="">
-            <v:imagedata r:id="rId43" o:title=""/>
+            <v:imagedata r:id="rId44" o:title=""/>
           </v:shape>
-          <o:OLEObject Type="Embed" ProgID="Visio.Drawing.15" ShapeID="_x0000_i1039" DrawAspect="Content" ObjectID="_1460102141" r:id="rId44"/>
+          <o:OLEObject Type="Embed" ProgID="Visio.Drawing.15" ShapeID="_x0000_i1039" DrawAspect="Content" ObjectID="_1460104070" r:id="rId45"/>
         </w:object>
       </w:r>
       <w:r>
@@ -14015,9 +13995,9 @@
       <w:r>
         <w:object w:dxaOrig="9256" w:dyaOrig="5191">
           <v:shape id="_x0000_i1040" type="#_x0000_t75" style="width:453.75pt;height:254.25pt" o:ole="">
-            <v:imagedata r:id="rId45" o:title=""/>
+            <v:imagedata r:id="rId46" o:title=""/>
           </v:shape>
-          <o:OLEObject Type="Embed" ProgID="Visio.Drawing.15" ShapeID="_x0000_i1040" DrawAspect="Content" ObjectID="_1460102142" r:id="rId46"/>
+          <o:OLEObject Type="Embed" ProgID="Visio.Drawing.15" ShapeID="_x0000_i1040" DrawAspect="Content" ObjectID="_1460104071" r:id="rId47"/>
         </w:object>
       </w:r>
       <w:r>
@@ -14058,12 +14038,28 @@
           <w:lang w:val="en-US"/>
         </w:rPr>
       </w:pPr>
+    </w:p>
+    <w:p>
+      <w:pPr>
+        <w:jc w:val="center"/>
+        <w:rPr>
+          <w:lang w:val="en-US"/>
+        </w:rPr>
+      </w:pPr>
+    </w:p>
+    <w:p>
+      <w:pPr>
+        <w:jc w:val="center"/>
+        <w:rPr>
+          <w:lang w:val="en-US"/>
+        </w:rPr>
+      </w:pPr>
       <w:r>
         <w:object w:dxaOrig="7606" w:dyaOrig="5266">
-          <v:shape id="_x0000_i1041" type="#_x0000_t75" style="width:434.25pt;height:300.75pt" o:ole="">
-            <v:imagedata r:id="rId47" o:title=""/>
+          <v:shape id="_x0000_i1041" type="#_x0000_t75" style="width:446.25pt;height:309pt" o:ole="">
+            <v:imagedata r:id="rId48" o:title=""/>
           </v:shape>
-          <o:OLEObject Type="Embed" ProgID="Visio.Drawing.15" ShapeID="_x0000_i1041" DrawAspect="Content" ObjectID="_1460102143" r:id="rId48"/>
+          <o:OLEObject Type="Embed" ProgID="Visio.Drawing.15" ShapeID="_x0000_i1041" DrawAspect="Content" ObjectID="_1460104072" r:id="rId49"/>
         </w:object>
       </w:r>
       <w:r>
@@ -14109,10 +14105,10 @@
       </w:pPr>
       <w:r>
         <w:object w:dxaOrig="7606" w:dyaOrig="4695">
-          <v:shape id="_x0000_i1042" type="#_x0000_t75" style="width:429.75pt;height:265.5pt" o:ole="">
-            <v:imagedata r:id="rId49" o:title=""/>
+          <v:shape id="_x0000_i1042" type="#_x0000_t75" style="width:447.75pt;height:276.75pt" o:ole="">
+            <v:imagedata r:id="rId50" o:title=""/>
           </v:shape>
-          <o:OLEObject Type="Embed" ProgID="Visio.Drawing.15" ShapeID="_x0000_i1042" DrawAspect="Content" ObjectID="_1460102144" r:id="rId50"/>
+          <o:OLEObject Type="Embed" ProgID="Visio.Drawing.15" ShapeID="_x0000_i1042" DrawAspect="Content" ObjectID="_1460104073" r:id="rId51"/>
         </w:object>
       </w:r>
       <w:r>
@@ -14164,12 +14160,20 @@
           <w:lang w:val="en-US"/>
         </w:rPr>
       </w:pPr>
+    </w:p>
+    <w:p>
+      <w:pPr>
+        <w:jc w:val="center"/>
+        <w:rPr>
+          <w:lang w:val="en-US"/>
+        </w:rPr>
+      </w:pPr>
       <w:r>
         <w:object w:dxaOrig="7635" w:dyaOrig="4980">
-          <v:shape id="_x0000_i1043" type="#_x0000_t75" style="width:432.75pt;height:282pt" o:ole="">
-            <v:imagedata r:id="rId51" o:title=""/>
+          <v:shape id="_x0000_i1043" type="#_x0000_t75" style="width:444pt;height:288.75pt" o:ole="">
+            <v:imagedata r:id="rId52" o:title=""/>
           </v:shape>
-          <o:OLEObject Type="Embed" ProgID="Visio.Drawing.15" ShapeID="_x0000_i1043" DrawAspect="Content" ObjectID="_1460102145" r:id="rId52"/>
+          <o:OLEObject Type="Embed" ProgID="Visio.Drawing.15" ShapeID="_x0000_i1043" DrawAspect="Content" ObjectID="_1460104074" r:id="rId53"/>
         </w:object>
       </w:r>
       <w:r>
@@ -14220,10 +14224,10 @@
       </w:pPr>
       <w:r>
         <w:object w:dxaOrig="7635" w:dyaOrig="4980">
-          <v:shape id="_x0000_i1044" type="#_x0000_t75" style="width:433.5pt;height:282.75pt" o:ole="">
-            <v:imagedata r:id="rId53" o:title=""/>
+          <v:shape id="_x0000_i1044" type="#_x0000_t75" style="width:450pt;height:293.25pt" o:ole="">
+            <v:imagedata r:id="rId54" o:title=""/>
           </v:shape>
-          <o:OLEObject Type="Embed" ProgID="Visio.Drawing.15" ShapeID="_x0000_i1044" DrawAspect="Content" ObjectID="_1460102146" r:id="rId54"/>
+          <o:OLEObject Type="Embed" ProgID="Visio.Drawing.15" ShapeID="_x0000_i1044" DrawAspect="Content" ObjectID="_1460104075" r:id="rId55"/>
         </w:object>
       </w:r>
       <w:r>
@@ -14268,17 +14272,25 @@
     <w:p>
       <w:pPr>
         <w:jc w:val="center"/>
+      </w:pPr>
+    </w:p>
+    <w:p>
+      <w:pPr>
+        <w:jc w:val="center"/>
         <w:rPr>
           <w:lang w:val="en-US"/>
         </w:rPr>
       </w:pPr>
       <w:r>
         <w:object w:dxaOrig="5941" w:dyaOrig="3915">
-          <v:shape id="_x0000_i1045" type="#_x0000_t75" style="width:435.75pt;height:287.25pt" o:ole="">
-            <v:imagedata r:id="rId55" o:title=""/>
+          <v:shape id="_x0000_i1045" type="#_x0000_t75" style="width:391.5pt;height:258.75pt" o:ole="">
+            <v:imagedata r:id="rId56" o:title=""/>
           </v:shape>
-          <o:OLEObject Type="Embed" ProgID="Visio.Drawing.15" ShapeID="_x0000_i1045" DrawAspect="Content" ObjectID="_1460102147" r:id="rId56"/>
+          <o:OLEObject Type="Embed" ProgID="Visio.Drawing.15" ShapeID="_x0000_i1045" DrawAspect="Content" ObjectID="_1460104076" r:id="rId57"/>
         </w:object>
+      </w:r>
+      <w:r>
+        <w:br/>
       </w:r>
       <w:r>
         <w:t>SQ-D-03-</w:t>
@@ -14325,10 +14337,10 @@
       </w:pPr>
       <w:r>
         <w:object w:dxaOrig="7635" w:dyaOrig="4591">
-          <v:shape id="_x0000_i1046" type="#_x0000_t75" style="width:441.75pt;height:265.5pt" o:ole="">
-            <v:imagedata r:id="rId57" o:title=""/>
+          <v:shape id="_x0000_i1046" type="#_x0000_t75" style="width:445.5pt;height:267.75pt" o:ole="">
+            <v:imagedata r:id="rId58" o:title=""/>
           </v:shape>
-          <o:OLEObject Type="Embed" ProgID="Visio.Drawing.15" ShapeID="_x0000_i1046" DrawAspect="Content" ObjectID="_1460102148" r:id="rId58"/>
+          <o:OLEObject Type="Embed" ProgID="Visio.Drawing.15" ShapeID="_x0000_i1046" DrawAspect="Content" ObjectID="_1460104077" r:id="rId59"/>
         </w:object>
       </w:r>
       <w:r>
@@ -14370,16 +14382,21 @@
     <w:p>
       <w:pPr>
         <w:jc w:val="center"/>
+      </w:pPr>
+    </w:p>
+    <w:p>
+      <w:pPr>
+        <w:jc w:val="center"/>
         <w:rPr>
           <w:lang w:val="en-US"/>
         </w:rPr>
       </w:pPr>
       <w:r>
         <w:object w:dxaOrig="7635" w:dyaOrig="4591">
-          <v:shape id="_x0000_i1047" type="#_x0000_t75" style="width:441.75pt;height:265.5pt" o:ole="">
-            <v:imagedata r:id="rId59" o:title=""/>
+          <v:shape id="_x0000_i1047" type="#_x0000_t75" style="width:448.5pt;height:269.25pt" o:ole="">
+            <v:imagedata r:id="rId60" o:title=""/>
           </v:shape>
-          <o:OLEObject Type="Embed" ProgID="Visio.Drawing.15" ShapeID="_x0000_i1047" DrawAspect="Content" ObjectID="_1460102149" r:id="rId60"/>
+          <o:OLEObject Type="Embed" ProgID="Visio.Drawing.15" ShapeID="_x0000_i1047" DrawAspect="Content" ObjectID="_1460104078" r:id="rId61"/>
         </w:object>
       </w:r>
       <w:r>
@@ -14425,9 +14442,9 @@
       <w:r>
         <w:object w:dxaOrig="7635" w:dyaOrig="4591">
           <v:shape id="_x0000_i1048" type="#_x0000_t75" style="width:437.25pt;height:263.25pt" o:ole="">
-            <v:imagedata r:id="rId61" o:title=""/>
+            <v:imagedata r:id="rId62" o:title=""/>
           </v:shape>
-          <o:OLEObject Type="Embed" ProgID="Visio.Drawing.15" ShapeID="_x0000_i1048" DrawAspect="Content" ObjectID="_1460102150" r:id="rId62"/>
+          <o:OLEObject Type="Embed" ProgID="Visio.Drawing.15" ShapeID="_x0000_i1048" DrawAspect="Content" ObjectID="_1460104079" r:id="rId63"/>
         </w:object>
       </w:r>
       <w:r>
@@ -14461,6 +14478,14 @@
     <w:p>
       <w:pPr>
         <w:jc w:val="center"/>
+        <w:rPr>
+          <w:lang w:val="en-US"/>
+        </w:rPr>
+      </w:pPr>
+    </w:p>
+    <w:p>
+      <w:pPr>
+        <w:jc w:val="center"/>
       </w:pPr>
     </w:p>
     <w:p>
@@ -14473,9 +14498,9 @@
       <w:r>
         <w:object w:dxaOrig="7606" w:dyaOrig="5266">
           <v:shape id="_x0000_i1049" type="#_x0000_t75" style="width:446.25pt;height:309pt" o:ole="">
-            <v:imagedata r:id="rId63" o:title=""/>
+            <v:imagedata r:id="rId64" o:title=""/>
           </v:shape>
-          <o:OLEObject Type="Embed" ProgID="Visio.Drawing.15" ShapeID="_x0000_i1049" DrawAspect="Content" ObjectID="_1460102151" r:id="rId64"/>
+          <o:OLEObject Type="Embed" ProgID="Visio.Drawing.15" ShapeID="_x0000_i1049" DrawAspect="Content" ObjectID="_1460104080" r:id="rId65"/>
         </w:object>
       </w:r>
       <w:r>
@@ -14520,10 +14545,10 @@
       </w:pPr>
       <w:r>
         <w:object w:dxaOrig="7606" w:dyaOrig="4816">
-          <v:shape id="_x0000_i1050" type="#_x0000_t75" style="width:434.25pt;height:275.25pt" o:ole="">
-            <v:imagedata r:id="rId65" o:title=""/>
+          <v:shape id="_x0000_i1050" type="#_x0000_t75" style="width:446.25pt;height:282.75pt" o:ole="">
+            <v:imagedata r:id="rId66" o:title=""/>
           </v:shape>
-          <o:OLEObject Type="Embed" ProgID="Visio.Drawing.15" ShapeID="_x0000_i1050" DrawAspect="Content" ObjectID="_1460102152" r:id="rId66"/>
+          <o:OLEObject Type="Embed" ProgID="Visio.Drawing.15" ShapeID="_x0000_i1050" DrawAspect="Content" ObjectID="_1460104081" r:id="rId67"/>
         </w:object>
       </w:r>
       <w:r>
@@ -14568,12 +14593,20 @@
           <w:lang w:val="en-US"/>
         </w:rPr>
       </w:pPr>
+    </w:p>
+    <w:p>
+      <w:pPr>
+        <w:jc w:val="center"/>
+        <w:rPr>
+          <w:lang w:val="en-US"/>
+        </w:rPr>
+      </w:pPr>
       <w:r>
         <w:object w:dxaOrig="7635" w:dyaOrig="4876">
           <v:shape id="_x0000_i1051" type="#_x0000_t75" style="width:439.5pt;height:280.5pt" o:ole="">
-            <v:imagedata r:id="rId67" o:title=""/>
+            <v:imagedata r:id="rId68" o:title=""/>
           </v:shape>
-          <o:OLEObject Type="Embed" ProgID="Visio.Drawing.15" ShapeID="_x0000_i1051" DrawAspect="Content" ObjectID="_1460102153" r:id="rId68"/>
+          <o:OLEObject Type="Embed" ProgID="Visio.Drawing.15" ShapeID="_x0000_i1051" DrawAspect="Content" ObjectID="_1460104082" r:id="rId69"/>
         </w:object>
       </w:r>
       <w:r>
@@ -14608,6 +14641,8 @@
           <w:color w:val="FF0000"/>
         </w:rPr>
       </w:pPr>
+      <w:bookmarkStart w:id="30" w:name="_GoBack"/>
+      <w:bookmarkEnd w:id="30"/>
     </w:p>
     <w:p>
       <w:pPr>
@@ -14620,6 +14655,7 @@
         <w:rPr>
           <w:color w:val="FF0000"/>
         </w:rPr>
+        <w:lastRenderedPageBreak/>
         <w:t xml:space="preserve">Diagram Kelas </w:t>
       </w:r>
     </w:p>
@@ -14645,7 +14681,6 @@
       <w:bookmarkStart w:id="31" w:name="_Toc384567522"/>
       <w:bookmarkStart w:id="32" w:name="_Toc386358572"/>
       <w:r>
-        <w:lastRenderedPageBreak/>
         <w:t xml:space="preserve">Use Case </w:t>
       </w:r>
       <w:bookmarkEnd w:id="31"/>
@@ -16119,6 +16154,7 @@
               <w:rPr>
                 <w:i/>
               </w:rPr>
+              <w:lastRenderedPageBreak/>
               <w:t>WAE-C-19</w:t>
             </w:r>
           </w:p>
@@ -16319,7 +16355,6 @@
               <w:rPr>
                 <w:i/>
               </w:rPr>
-              <w:lastRenderedPageBreak/>
               <w:t>WAE-C-22</w:t>
             </w:r>
           </w:p>
@@ -18040,6 +18075,7 @@
               <w:rPr>
                 <w:i/>
               </w:rPr>
+              <w:lastRenderedPageBreak/>
               <w:t>WAE-C-06</w:t>
             </w:r>
           </w:p>
@@ -18221,7 +18257,6 @@
               <w:rPr>
                 <w:i/>
               </w:rPr>
-              <w:lastRenderedPageBreak/>
               <w:t>WAE-C-09</w:t>
             </w:r>
           </w:p>
@@ -20685,6 +20720,7 @@
         <w:rPr>
           <w:color w:val="FF0000"/>
         </w:rPr>
+        <w:lastRenderedPageBreak/>
         <w:t>Stereotyped Class &lt;nama elemen logical view&gt;</w:t>
       </w:r>
       <w:bookmarkEnd w:id="36"/>
@@ -21868,6 +21904,7 @@
               <w:rPr>
                 <w:i/>
               </w:rPr>
+              <w:lastRenderedPageBreak/>
               <w:t>No</w:t>
             </w:r>
           </w:p>
@@ -22029,7 +22066,6 @@
               <w:rPr>
                 <w:i/>
               </w:rPr>
-              <w:lastRenderedPageBreak/>
               <w:t>CL-0</w:t>
             </w:r>
             <w:r>
@@ -23168,6 +23204,7 @@
                 <w:i/>
                 <w:color w:val="FF0000"/>
               </w:rPr>
+              <w:lastRenderedPageBreak/>
               <w:t>Diisi dengan nama atribut</w:t>
             </w:r>
           </w:p>
@@ -23407,7 +23444,7 @@
                     <pic:cNvPicPr/>
                   </pic:nvPicPr>
                   <pic:blipFill rotWithShape="1">
-                    <a:blip r:embed="rId69"/>
+                    <a:blip r:embed="rId70"/>
                     <a:srcRect l="14715" t="6176" r="15509" b="7371"/>
                     <a:stretch/>
                   </pic:blipFill>
@@ -23488,7 +23525,7 @@
                     <pic:cNvPicPr/>
                   </pic:nvPicPr>
                   <pic:blipFill rotWithShape="1">
-                    <a:blip r:embed="rId70"/>
+                    <a:blip r:embed="rId71"/>
                     <a:srcRect l="14881" t="5881" r="15344" b="7077"/>
                     <a:stretch/>
                   </pic:blipFill>
@@ -23574,7 +23611,7 @@
                     <pic:cNvPicPr/>
                   </pic:nvPicPr>
                   <pic:blipFill rotWithShape="1">
-                    <a:blip r:embed="rId71"/>
+                    <a:blip r:embed="rId72"/>
                     <a:srcRect l="15047" t="6176" r="15509" b="7665"/>
                     <a:stretch/>
                   </pic:blipFill>
@@ -23676,7 +23713,7 @@
                     <pic:cNvPicPr/>
                   </pic:nvPicPr>
                   <pic:blipFill rotWithShape="1">
-                    <a:blip r:embed="rId72"/>
+                    <a:blip r:embed="rId73"/>
                     <a:srcRect l="14881" t="6176" r="15510" b="7371"/>
                     <a:stretch/>
                   </pic:blipFill>
@@ -23758,7 +23795,7 @@
                     <pic:cNvPicPr/>
                   </pic:nvPicPr>
                   <pic:blipFill rotWithShape="1">
-                    <a:blip r:embed="rId73"/>
+                    <a:blip r:embed="rId74"/>
                     <a:srcRect l="14550" t="5881" r="15178" b="7371"/>
                     <a:stretch/>
                   </pic:blipFill>
@@ -23841,7 +23878,7 @@
                     <pic:cNvPicPr/>
                   </pic:nvPicPr>
                   <pic:blipFill rotWithShape="1">
-                    <a:blip r:embed="rId74"/>
+                    <a:blip r:embed="rId75"/>
                     <a:srcRect l="14715" t="6176" r="15509" b="7371"/>
                     <a:stretch/>
                   </pic:blipFill>
@@ -23927,7 +23964,7 @@
                     <pic:cNvPicPr/>
                   </pic:nvPicPr>
                   <pic:blipFill rotWithShape="1">
-                    <a:blip r:embed="rId75"/>
+                    <a:blip r:embed="rId76"/>
                     <a:srcRect l="14550" t="6176" r="15509" b="7371"/>
                     <a:stretch/>
                   </pic:blipFill>
@@ -24007,7 +24044,7 @@
                     <pic:cNvPicPr/>
                   </pic:nvPicPr>
                   <pic:blipFill rotWithShape="1">
-                    <a:blip r:embed="rId76"/>
+                    <a:blip r:embed="rId77"/>
                     <a:srcRect l="14715" t="5293" r="15179" b="7372"/>
                     <a:stretch/>
                   </pic:blipFill>
@@ -24074,7 +24111,7 @@
                     <pic:cNvPicPr/>
                   </pic:nvPicPr>
                   <pic:blipFill rotWithShape="1">
-                    <a:blip r:embed="rId77"/>
+                    <a:blip r:embed="rId78"/>
                     <a:srcRect l="14715" t="6176" r="15179" b="7078"/>
                     <a:stretch/>
                   </pic:blipFill>
@@ -24153,7 +24190,7 @@
                     <pic:cNvPicPr/>
                   </pic:nvPicPr>
                   <pic:blipFill rotWithShape="1">
-                    <a:blip r:embed="rId78"/>
+                    <a:blip r:embed="rId79"/>
                     <a:srcRect l="14881" t="5881" r="15344" b="7077"/>
                     <a:stretch/>
                   </pic:blipFill>
@@ -24360,7 +24397,7 @@
                     <pic:cNvPicPr/>
                   </pic:nvPicPr>
                   <pic:blipFill>
-                    <a:blip r:embed="rId79">
+                    <a:blip r:embed="rId80">
                       <a:extLst>
                         <a:ext uri="{28A0092B-C50C-407E-A947-70E740481C1C}">
                           <a14:useLocalDpi xmlns:a14="http://schemas.microsoft.com/office/drawing/2010/main" val="0"/>
@@ -32433,7 +32470,7 @@
       </w:pPr>
     </w:p>
     <w:sectPr>
-      <w:footerReference w:type="default" r:id="rId80"/>
+      <w:footerReference w:type="default" r:id="rId81"/>
       <w:pgSz w:w="11907" w:h="16840" w:code="9"/>
       <w:pgMar w:top="1134" w:right="1134" w:bottom="1134" w:left="1701" w:header="720" w:footer="720" w:gutter="0"/>
       <w:cols w:space="720"/>
@@ -32667,7 +32704,7 @@
               <w:sz w:val="18"/>
               <w:szCs w:val="18"/>
             </w:rPr>
-            <w:t>26</w:t>
+            <w:t>35</w:t>
           </w:r>
           <w:r>
             <w:rPr>

</xml_diff>

<commit_message>
Class diagram UC 1,2,3 finish
</commit_message>
<xml_diff>
--- a/doc/PPL/Dokumen Pembangunan ManOverflow (Kel AAA ) v14.docx
+++ b/doc/PPL/Dokumen Pembangunan ManOverflow (Kel AAA ) v14.docx
@@ -8996,7 +8996,7 @@
           <v:shape id="_x0000_i1025" type="#_x0000_t75" style="width:453.75pt;height:267.75pt" o:ole="">
             <v:imagedata r:id="rId14" o:title=""/>
           </v:shape>
-          <o:OLEObject Type="Embed" ProgID="Visio.Drawing.15" ShapeID="_x0000_i1025" DrawAspect="Content" ObjectID="_1460106377" r:id="rId15"/>
+          <o:OLEObject Type="Embed" ProgID="Visio.Drawing.15" ShapeID="_x0000_i1025" DrawAspect="Content" ObjectID="_1460109416" r:id="rId15"/>
         </w:object>
       </w:r>
       <w:r>
@@ -9026,7 +9026,7 @@
           <v:shape id="_x0000_i1026" type="#_x0000_t75" style="width:453.75pt;height:245.25pt" o:ole="">
             <v:imagedata r:id="rId16" o:title=""/>
           </v:shape>
-          <o:OLEObject Type="Embed" ProgID="Visio.Drawing.15" ShapeID="_x0000_i1026" DrawAspect="Content" ObjectID="_1460106378" r:id="rId17"/>
+          <o:OLEObject Type="Embed" ProgID="Visio.Drawing.15" ShapeID="_x0000_i1026" DrawAspect="Content" ObjectID="_1460109417" r:id="rId17"/>
         </w:object>
       </w:r>
       <w:r>
@@ -9115,7 +9115,13 @@
         <w:t>CL-D-</w:t>
       </w:r>
       <w:r>
-        <w:t>01 Class Diagram untuk use case melakukan otentikasi</w:t>
+        <w:t>0</w:t>
+      </w:r>
+      <w:r>
+        <w:t>2</w:t>
+      </w:r>
+      <w:r>
+        <w:t xml:space="preserve"> Class Diagram untuk use case melakukan otentikasi</w:t>
       </w:r>
     </w:p>
     <w:p>
@@ -9872,7 +9878,7 @@
           <v:shape id="_x0000_i1027" type="#_x0000_t75" style="width:453pt;height:243pt" o:ole="">
             <v:imagedata r:id="rId19" o:title=""/>
           </v:shape>
-          <o:OLEObject Type="Embed" ProgID="Visio.Drawing.15" ShapeID="_x0000_i1027" DrawAspect="Content" ObjectID="_1460106379" r:id="rId20"/>
+          <o:OLEObject Type="Embed" ProgID="Visio.Drawing.15" ShapeID="_x0000_i1027" DrawAspect="Content" ObjectID="_1460109418" r:id="rId20"/>
         </w:object>
       </w:r>
       <w:r>
@@ -9930,7 +9936,7 @@
           <v:shape id="_x0000_i1028" type="#_x0000_t75" style="width:453pt;height:195pt" o:ole="">
             <v:imagedata r:id="rId21" o:title=""/>
           </v:shape>
-          <o:OLEObject Type="Embed" ProgID="Visio.Drawing.15" ShapeID="_x0000_i1028" DrawAspect="Content" ObjectID="_1460106380" r:id="rId22"/>
+          <o:OLEObject Type="Embed" ProgID="Visio.Drawing.15" ShapeID="_x0000_i1028" DrawAspect="Content" ObjectID="_1460109419" r:id="rId22"/>
         </w:object>
       </w:r>
       <w:r>
@@ -9970,7 +9976,7 @@
           <v:shape id="_x0000_i1029" type="#_x0000_t75" style="width:453.75pt;height:270pt" o:ole="">
             <v:imagedata r:id="rId23" o:title=""/>
           </v:shape>
-          <o:OLEObject Type="Embed" ProgID="Visio.Drawing.15" ShapeID="_x0000_i1029" DrawAspect="Content" ObjectID="_1460106381" r:id="rId24"/>
+          <o:OLEObject Type="Embed" ProgID="Visio.Drawing.15" ShapeID="_x0000_i1029" DrawAspect="Content" ObjectID="_1460109420" r:id="rId24"/>
         </w:object>
       </w:r>
       <w:r>
@@ -10017,7 +10023,7 @@
           <v:shape id="_x0000_i1030" type="#_x0000_t75" style="width:453.75pt;height:235.5pt" o:ole="">
             <v:imagedata r:id="rId25" o:title=""/>
           </v:shape>
-          <o:OLEObject Type="Embed" ProgID="Visio.Drawing.15" ShapeID="_x0000_i1030" DrawAspect="Content" ObjectID="_1460106382" r:id="rId26"/>
+          <o:OLEObject Type="Embed" ProgID="Visio.Drawing.15" ShapeID="_x0000_i1030" DrawAspect="Content" ObjectID="_1460109421" r:id="rId26"/>
         </w:object>
       </w:r>
       <w:r>
@@ -10058,7 +10064,7 @@
           <v:shape id="_x0000_i1031" type="#_x0000_t75" style="width:453pt;height:255pt" o:ole="">
             <v:imagedata r:id="rId27" o:title=""/>
           </v:shape>
-          <o:OLEObject Type="Embed" ProgID="Visio.Drawing.15" ShapeID="_x0000_i1031" DrawAspect="Content" ObjectID="_1460106383" r:id="rId28"/>
+          <o:OLEObject Type="Embed" ProgID="Visio.Drawing.15" ShapeID="_x0000_i1031" DrawAspect="Content" ObjectID="_1460109422" r:id="rId28"/>
         </w:object>
       </w:r>
       <w:r>
@@ -10098,7 +10104,7 @@
           <v:shape id="_x0000_i1032" type="#_x0000_t75" style="width:453pt;height:212.25pt" o:ole="">
             <v:imagedata r:id="rId29" o:title=""/>
           </v:shape>
-          <o:OLEObject Type="Embed" ProgID="Visio.Drawing.15" ShapeID="_x0000_i1032" DrawAspect="Content" ObjectID="_1460106384" r:id="rId30"/>
+          <o:OLEObject Type="Embed" ProgID="Visio.Drawing.15" ShapeID="_x0000_i1032" DrawAspect="Content" ObjectID="_1460109423" r:id="rId30"/>
         </w:object>
       </w:r>
       <w:r>
@@ -10131,7 +10137,7 @@
           <v:shape id="_x0000_i1033" type="#_x0000_t75" style="width:444pt;height:290.25pt" o:ole="">
             <v:imagedata r:id="rId31" o:title=""/>
           </v:shape>
-          <o:OLEObject Type="Embed" ProgID="Visio.Drawing.15" ShapeID="_x0000_i1033" DrawAspect="Content" ObjectID="_1460106385" r:id="rId32"/>
+          <o:OLEObject Type="Embed" ProgID="Visio.Drawing.15" ShapeID="_x0000_i1033" DrawAspect="Content" ObjectID="_1460109424" r:id="rId32"/>
         </w:object>
       </w:r>
       <w:r>
@@ -10166,7 +10172,7 @@
           <v:shape id="_x0000_i1034" type="#_x0000_t75" style="width:442.5pt;height:288.75pt" o:ole="">
             <v:imagedata r:id="rId33" o:title=""/>
           </v:shape>
-          <o:OLEObject Type="Embed" ProgID="Visio.Drawing.15" ShapeID="_x0000_i1034" DrawAspect="Content" ObjectID="_1460106386" r:id="rId34"/>
+          <o:OLEObject Type="Embed" ProgID="Visio.Drawing.15" ShapeID="_x0000_i1034" DrawAspect="Content" ObjectID="_1460109425" r:id="rId34"/>
         </w:object>
       </w:r>
       <w:r>
@@ -10209,7 +10215,7 @@
           <v:shape id="_x0000_i1035" type="#_x0000_t75" style="width:366pt;height:297.75pt" o:ole="">
             <v:imagedata r:id="rId35" o:title=""/>
           </v:shape>
-          <o:OLEObject Type="Embed" ProgID="Visio.Drawing.15" ShapeID="_x0000_i1035" DrawAspect="Content" ObjectID="_1460106387" r:id="rId36"/>
+          <o:OLEObject Type="Embed" ProgID="Visio.Drawing.15" ShapeID="_x0000_i1035" DrawAspect="Content" ObjectID="_1460109426" r:id="rId36"/>
         </w:object>
       </w:r>
       <w:r>
@@ -10245,7 +10251,7 @@
           <v:shape id="_x0000_i1036" type="#_x0000_t75" style="width:362.25pt;height:241.5pt" o:ole="">
             <v:imagedata r:id="rId37" o:title=""/>
           </v:shape>
-          <o:OLEObject Type="Embed" ProgID="Visio.Drawing.15" ShapeID="_x0000_i1036" DrawAspect="Content" ObjectID="_1460106388" r:id="rId38"/>
+          <o:OLEObject Type="Embed" ProgID="Visio.Drawing.15" ShapeID="_x0000_i1036" DrawAspect="Content" ObjectID="_1460109427" r:id="rId38"/>
         </w:object>
       </w:r>
       <w:r>
@@ -10857,13 +10863,7 @@
               <w:rPr>
                 <w:i/>
               </w:rPr>
-              <w:t>WAE-C-1</w:t>
-            </w:r>
-            <w:r>
-              <w:rPr>
-                <w:i/>
-              </w:rPr>
-              <w:t>4</w:t>
+              <w:t>WAE-H-09</w:t>
             </w:r>
           </w:p>
         </w:tc>
@@ -10881,13 +10881,7 @@
               <w:rPr>
                 <w:i/>
               </w:rPr>
-              <w:t>TambahFile</w:t>
-            </w:r>
-            <w:r>
-              <w:rPr>
-                <w:i/>
-              </w:rPr>
-              <w:t>View</w:t>
+              <w:t>TambahPengetahuanForm</w:t>
             </w:r>
           </w:p>
         </w:tc>
@@ -10900,7 +10894,7 @@
               <w:rPr>
                 <w:i/>
               </w:rPr>
-              <w:t>Client Page</w:t>
+              <w:t>HTML Form</w:t>
             </w:r>
           </w:p>
         </w:tc>
@@ -10916,52 +10910,6 @@
                 <w:i/>
               </w:rPr>
               <w:lastRenderedPageBreak/>
-              <w:t>WAE-H-09</w:t>
-            </w:r>
-          </w:p>
-        </w:tc>
-        <w:tc>
-          <w:tcPr>
-            <w:tcW w:w="2616" w:type="pct"/>
-          </w:tcPr>
-          <w:p>
-            <w:pPr>
-              <w:rPr>
-                <w:i/>
-              </w:rPr>
-            </w:pPr>
-            <w:r>
-              <w:rPr>
-                <w:i/>
-              </w:rPr>
-              <w:t>TambahPengetahuanForm</w:t>
-            </w:r>
-          </w:p>
-        </w:tc>
-        <w:tc>
-          <w:tcPr>
-            <w:tcW w:w="1417" w:type="pct"/>
-          </w:tcPr>
-          <w:p>
-            <w:r>
-              <w:rPr>
-                <w:i/>
-              </w:rPr>
-              <w:t>HTML Form</w:t>
-            </w:r>
-          </w:p>
-        </w:tc>
-      </w:tr>
-      <w:tr>
-        <w:tc>
-          <w:tcPr>
-            <w:tcW w:w="967" w:type="pct"/>
-          </w:tcPr>
-          <w:p>
-            <w:r>
-              <w:rPr>
-                <w:i/>
-              </w:rPr>
               <w:t>WAE-H-10</w:t>
             </w:r>
           </w:p>
@@ -11667,7 +11615,7 @@
           <v:shape id="_x0000_i1037" type="#_x0000_t75" style="width:434.25pt;height:300.75pt" o:ole="">
             <v:imagedata r:id="rId40" o:title=""/>
           </v:shape>
-          <o:OLEObject Type="Embed" ProgID="Visio.Drawing.15" ShapeID="_x0000_i1037" DrawAspect="Content" ObjectID="_1460106389" r:id="rId41"/>
+          <o:OLEObject Type="Embed" ProgID="Visio.Drawing.15" ShapeID="_x0000_i1037" DrawAspect="Content" ObjectID="_1460109428" r:id="rId41"/>
         </w:object>
       </w:r>
       <w:r>
@@ -11694,7 +11642,7 @@
           <v:shape id="_x0000_i1038" type="#_x0000_t75" style="width:445.5pt;height:275.25pt" o:ole="">
             <v:imagedata r:id="rId42" o:title=""/>
           </v:shape>
-          <o:OLEObject Type="Embed" ProgID="Visio.Drawing.15" ShapeID="_x0000_i1038" DrawAspect="Content" ObjectID="_1460106390" r:id="rId43"/>
+          <o:OLEObject Type="Embed" ProgID="Visio.Drawing.15" ShapeID="_x0000_i1038" DrawAspect="Content" ObjectID="_1460109429" r:id="rId43"/>
         </w:object>
       </w:r>
       <w:r>
@@ -11729,7 +11677,7 @@
           <v:shape id="_x0000_i1039" type="#_x0000_t75" style="width:453.75pt;height:300pt" o:ole="">
             <v:imagedata r:id="rId44" o:title=""/>
           </v:shape>
-          <o:OLEObject Type="Embed" ProgID="Visio.Drawing.15" ShapeID="_x0000_i1039" DrawAspect="Content" ObjectID="_1460106391" r:id="rId45"/>
+          <o:OLEObject Type="Embed" ProgID="Visio.Drawing.15" ShapeID="_x0000_i1039" DrawAspect="Content" ObjectID="_1460109430" r:id="rId45"/>
         </w:object>
       </w:r>
       <w:r>
@@ -11757,7 +11705,7 @@
           <v:shape id="_x0000_i1040" type="#_x0000_t75" style="width:453.75pt;height:254.25pt" o:ole="">
             <v:imagedata r:id="rId46" o:title=""/>
           </v:shape>
-          <o:OLEObject Type="Embed" ProgID="Visio.Drawing.15" ShapeID="_x0000_i1040" DrawAspect="Content" ObjectID="_1460106392" r:id="rId47"/>
+          <o:OLEObject Type="Embed" ProgID="Visio.Drawing.15" ShapeID="_x0000_i1040" DrawAspect="Content" ObjectID="_1460109431" r:id="rId47"/>
         </w:object>
       </w:r>
       <w:r>
@@ -11792,7 +11740,7 @@
           <v:shape id="_x0000_i1041" type="#_x0000_t75" style="width:446.25pt;height:309pt" o:ole="">
             <v:imagedata r:id="rId48" o:title=""/>
           </v:shape>
-          <o:OLEObject Type="Embed" ProgID="Visio.Drawing.15" ShapeID="_x0000_i1041" DrawAspect="Content" ObjectID="_1460106393" r:id="rId49"/>
+          <o:OLEObject Type="Embed" ProgID="Visio.Drawing.15" ShapeID="_x0000_i1041" DrawAspect="Content" ObjectID="_1460109432" r:id="rId49"/>
         </w:object>
       </w:r>
       <w:r>
@@ -11820,7 +11768,7 @@
           <v:shape id="_x0000_i1042" type="#_x0000_t75" style="width:447.75pt;height:276.75pt" o:ole="">
             <v:imagedata r:id="rId50" o:title=""/>
           </v:shape>
-          <o:OLEObject Type="Embed" ProgID="Visio.Drawing.15" ShapeID="_x0000_i1042" DrawAspect="Content" ObjectID="_1460106394" r:id="rId51"/>
+          <o:OLEObject Type="Embed" ProgID="Visio.Drawing.15" ShapeID="_x0000_i1042" DrawAspect="Content" ObjectID="_1460109433" r:id="rId51"/>
         </w:object>
       </w:r>
       <w:r>
@@ -11858,7 +11806,7 @@
           <v:shape id="_x0000_i1043" type="#_x0000_t75" style="width:444pt;height:288.75pt" o:ole="">
             <v:imagedata r:id="rId52" o:title=""/>
           </v:shape>
-          <o:OLEObject Type="Embed" ProgID="Visio.Drawing.15" ShapeID="_x0000_i1043" DrawAspect="Content" ObjectID="_1460106395" r:id="rId53"/>
+          <o:OLEObject Type="Embed" ProgID="Visio.Drawing.15" ShapeID="_x0000_i1043" DrawAspect="Content" ObjectID="_1460109434" r:id="rId53"/>
         </w:object>
       </w:r>
       <w:r>
@@ -11891,7 +11839,7 @@
           <v:shape id="_x0000_i1044" type="#_x0000_t75" style="width:450pt;height:293.25pt" o:ole="">
             <v:imagedata r:id="rId54" o:title=""/>
           </v:shape>
-          <o:OLEObject Type="Embed" ProgID="Visio.Drawing.15" ShapeID="_x0000_i1044" DrawAspect="Content" ObjectID="_1460106396" r:id="rId55"/>
+          <o:OLEObject Type="Embed" ProgID="Visio.Drawing.15" ShapeID="_x0000_i1044" DrawAspect="Content" ObjectID="_1460109435" r:id="rId55"/>
         </w:object>
       </w:r>
       <w:r>
@@ -11929,7 +11877,7 @@
           <v:shape id="_x0000_i1045" type="#_x0000_t75" style="width:391.5pt;height:258.75pt" o:ole="">
             <v:imagedata r:id="rId56" o:title=""/>
           </v:shape>
-          <o:OLEObject Type="Embed" ProgID="Visio.Drawing.15" ShapeID="_x0000_i1045" DrawAspect="Content" ObjectID="_1460106397" r:id="rId57"/>
+          <o:OLEObject Type="Embed" ProgID="Visio.Drawing.15" ShapeID="_x0000_i1045" DrawAspect="Content" ObjectID="_1460109436" r:id="rId57"/>
         </w:object>
       </w:r>
       <w:r>
@@ -11962,7 +11910,7 @@
           <v:shape id="_x0000_i1046" type="#_x0000_t75" style="width:453pt;height:236.25pt" o:ole="">
             <v:imagedata r:id="rId58" o:title=""/>
           </v:shape>
-          <o:OLEObject Type="Embed" ProgID="Visio.Drawing.15" ShapeID="_x0000_i1046" DrawAspect="Content" ObjectID="_1460106398" r:id="rId59"/>
+          <o:OLEObject Type="Embed" ProgID="Visio.Drawing.15" ShapeID="_x0000_i1046" DrawAspect="Content" ObjectID="_1460109437" r:id="rId59"/>
         </w:object>
       </w:r>
       <w:r>
@@ -12005,7 +11953,7 @@
           <v:shape id="_x0000_i1047" type="#_x0000_t75" style="width:453pt;height:232.5pt" o:ole="">
             <v:imagedata r:id="rId60" o:title=""/>
           </v:shape>
-          <o:OLEObject Type="Embed" ProgID="Visio.Drawing.15" ShapeID="_x0000_i1047" DrawAspect="Content" ObjectID="_1460106399" r:id="rId61"/>
+          <o:OLEObject Type="Embed" ProgID="Visio.Drawing.15" ShapeID="_x0000_i1047" DrawAspect="Content" ObjectID="_1460109438" r:id="rId61"/>
         </w:object>
       </w:r>
       <w:r>
@@ -12038,7 +11986,7 @@
           <v:shape id="_x0000_i1048" type="#_x0000_t75" style="width:453pt;height:237.75pt" o:ole="">
             <v:imagedata r:id="rId62" o:title=""/>
           </v:shape>
-          <o:OLEObject Type="Embed" ProgID="Visio.Drawing.15" ShapeID="_x0000_i1048" DrawAspect="Content" ObjectID="_1460106400" r:id="rId63"/>
+          <o:OLEObject Type="Embed" ProgID="Visio.Drawing.15" ShapeID="_x0000_i1048" DrawAspect="Content" ObjectID="_1460109439" r:id="rId63"/>
         </w:object>
       </w:r>
       <w:r>
@@ -12069,7 +12017,7 @@
           <v:shape id="_x0000_i1049" type="#_x0000_t75" style="width:453pt;height:226.5pt" o:ole="">
             <v:imagedata r:id="rId64" o:title=""/>
           </v:shape>
-          <o:OLEObject Type="Embed" ProgID="Visio.Drawing.15" ShapeID="_x0000_i1049" DrawAspect="Content" ObjectID="_1460106401" r:id="rId65"/>
+          <o:OLEObject Type="Embed" ProgID="Visio.Drawing.15" ShapeID="_x0000_i1049" DrawAspect="Content" ObjectID="_1460109440" r:id="rId65"/>
         </w:object>
       </w:r>
       <w:r>
@@ -12096,7 +12044,7 @@
           <v:shape id="_x0000_i1050" type="#_x0000_t75" style="width:453pt;height:214.5pt" o:ole="">
             <v:imagedata r:id="rId66" o:title=""/>
           </v:shape>
-          <o:OLEObject Type="Embed" ProgID="Visio.Drawing.15" ShapeID="_x0000_i1050" DrawAspect="Content" ObjectID="_1460106402" r:id="rId67"/>
+          <o:OLEObject Type="Embed" ProgID="Visio.Drawing.15" ShapeID="_x0000_i1050" DrawAspect="Content" ObjectID="_1460109441" r:id="rId67"/>
         </w:object>
       </w:r>
       <w:r>
@@ -12134,7 +12082,7 @@
           <v:shape id="_x0000_i1051" type="#_x0000_t75" style="width:453pt;height:249pt" o:ole="">
             <v:imagedata r:id="rId68" o:title=""/>
           </v:shape>
-          <o:OLEObject Type="Embed" ProgID="Visio.Drawing.15" ShapeID="_x0000_i1051" DrawAspect="Content" ObjectID="_1460106403" r:id="rId69"/>
+          <o:OLEObject Type="Embed" ProgID="Visio.Drawing.15" ShapeID="_x0000_i1051" DrawAspect="Content" ObjectID="_1460109442" r:id="rId69"/>
         </w:object>
       </w:r>
       <w:r>
@@ -12213,35 +12161,97 @@
     <w:p>
       <w:pPr>
         <w:pStyle w:val="Heading4"/>
-        <w:rPr>
-          <w:color w:val="FF0000"/>
-        </w:rPr>
-      </w:pPr>
-      <w:r>
-        <w:rPr>
-          <w:color w:val="FF0000"/>
-        </w:rPr>
+      </w:pPr>
+      <w:r>
         <w:lastRenderedPageBreak/>
         <w:t xml:space="preserve">Diagram Kelas </w:t>
       </w:r>
     </w:p>
-    <w:p>
-      <w:pPr>
+    <w:p/>
+    <w:p>
+      <w:pPr>
+        <w:jc w:val="center"/>
+        <w:rPr>
+          <w:i/>
+        </w:rPr>
+      </w:pPr>
+      <w:bookmarkStart w:id="30" w:name="_GoBack"/>
+      <w:bookmarkEnd w:id="30"/>
+      <w:r>
+        <w:rPr>
+          <w:noProof/>
+          <w:lang w:val="en-US"/>
+        </w:rPr>
+        <w:drawing>
+          <wp:inline distT="0" distB="0" distL="0" distR="0" wp14:anchorId="50AFE7AF" wp14:editId="7D58046B">
+            <wp:extent cx="5760720" cy="6751955"/>
+            <wp:effectExtent l="0" t="0" r="0" b="0"/>
+            <wp:docPr id="11" name="Picture 11"/>
+            <wp:cNvGraphicFramePr>
+              <a:graphicFrameLocks xmlns:a="http://schemas.openxmlformats.org/drawingml/2006/main" noChangeAspect="1"/>
+            </wp:cNvGraphicFramePr>
+            <a:graphic xmlns:a="http://schemas.openxmlformats.org/drawingml/2006/main">
+              <a:graphicData uri="http://schemas.openxmlformats.org/drawingml/2006/picture">
+                <pic:pic xmlns:pic="http://schemas.openxmlformats.org/drawingml/2006/picture">
+                  <pic:nvPicPr>
+                    <pic:cNvPr id="1" name=""/>
+                    <pic:cNvPicPr/>
+                  </pic:nvPicPr>
+                  <pic:blipFill>
+                    <a:blip r:embed="rId70"/>
+                    <a:stretch>
+                      <a:fillRect/>
+                    </a:stretch>
+                  </pic:blipFill>
+                  <pic:spPr>
+                    <a:xfrm>
+                      <a:off x="0" y="0"/>
+                      <a:ext cx="5760720" cy="6751955"/>
+                    </a:xfrm>
+                    <a:prstGeom prst="rect">
+                      <a:avLst/>
+                    </a:prstGeom>
+                  </pic:spPr>
+                </pic:pic>
+              </a:graphicData>
+            </a:graphic>
+          </wp:inline>
+        </w:drawing>
+      </w:r>
+      <w:r>
+        <w:t>CL-D-0</w:t>
+      </w:r>
+      <w:r>
+        <w:t>3</w:t>
+      </w:r>
+      <w:r>
+        <w:t xml:space="preserve"> Class Diagram untuk use case mengelola </w:t>
+      </w:r>
+      <w:r>
+        <w:t>posting pengetahuan</w:t>
+      </w:r>
+    </w:p>
+    <w:p>
+      <w:pPr>
+        <w:jc w:val="center"/>
         <w:rPr>
           <w:color w:val="FF0000"/>
           <w:szCs w:val="24"/>
         </w:rPr>
       </w:pPr>
-      <w:r>
+    </w:p>
+    <w:p>
+      <w:pPr>
+        <w:jc w:val="center"/>
         <w:rPr>
           <w:color w:val="FF0000"/>
           <w:szCs w:val="24"/>
         </w:rPr>
-        <w:t>Buatlah diagram kelas lengkap dengan Elemen WAE-Logical View (jika berbasis web).</w:t>
-      </w:r>
-    </w:p>
-    <w:p>
-      <w:pPr>
+      </w:pPr>
+    </w:p>
+    <w:p>
+      <w:pPr>
+        <w:jc w:val="center"/>
         <w:rPr>
           <w:color w:val="FF0000"/>
           <w:szCs w:val="24"/>
@@ -12250,18 +12260,37 @@
     </w:p>
     <w:p>
       <w:pPr>
+        <w:jc w:val="center"/>
+        <w:rPr>
+          <w:color w:val="FF0000"/>
+          <w:szCs w:val="24"/>
+        </w:rPr>
+      </w:pPr>
+    </w:p>
+    <w:p>
+      <w:pPr>
+        <w:jc w:val="center"/>
+        <w:rPr>
+          <w:color w:val="FF0000"/>
+          <w:szCs w:val="24"/>
+        </w:rPr>
+      </w:pPr>
+    </w:p>
+    <w:p>
+      <w:pPr>
         <w:pStyle w:val="Heading3"/>
       </w:pPr>
-      <w:bookmarkStart w:id="30" w:name="_Toc384567522"/>
-      <w:bookmarkStart w:id="31" w:name="_Toc386358572"/>
-      <w:r>
+      <w:bookmarkStart w:id="31" w:name="_Toc384567522"/>
+      <w:bookmarkStart w:id="32" w:name="_Toc386358572"/>
+      <w:r>
+        <w:lastRenderedPageBreak/>
         <w:t xml:space="preserve">Use Case </w:t>
       </w:r>
-      <w:bookmarkEnd w:id="30"/>
+      <w:bookmarkEnd w:id="31"/>
       <w:r>
         <w:t>Mengelola Data Jadwal Karyawan</w:t>
       </w:r>
-      <w:bookmarkEnd w:id="31"/>
+      <w:bookmarkEnd w:id="32"/>
     </w:p>
     <w:p/>
     <w:p>
@@ -12472,8 +12501,6 @@
             <w:tcW w:w="754" w:type="pct"/>
           </w:tcPr>
           <w:p>
-            <w:bookmarkStart w:id="32" w:name="_GoBack"/>
-            <w:bookmarkEnd w:id="32"/>
             <w:r>
               <w:rPr>
                 <w:i/>
@@ -13441,7 +13468,7 @@
               <w:rPr>
                 <w:i/>
               </w:rPr>
-              <w:t>5</w:t>
+              <w:t>4</w:t>
             </w:r>
           </w:p>
         </w:tc>
@@ -13509,7 +13536,7 @@
               <w:rPr>
                 <w:i/>
               </w:rPr>
-              <w:t>6</w:t>
+              <w:t>5</w:t>
             </w:r>
           </w:p>
         </w:tc>
@@ -13571,14 +13598,13 @@
               <w:rPr>
                 <w:i/>
               </w:rPr>
-              <w:lastRenderedPageBreak/>
               <w:t>WAE-C-1</w:t>
             </w:r>
             <w:r>
               <w:rPr>
                 <w:i/>
               </w:rPr>
-              <w:t>7</w:t>
+              <w:t>6</w:t>
             </w:r>
           </w:p>
         </w:tc>
@@ -13646,7 +13672,7 @@
               <w:rPr>
                 <w:i/>
               </w:rPr>
-              <w:t>8</w:t>
+              <w:t>7</w:t>
             </w:r>
           </w:p>
         </w:tc>
@@ -13708,7 +13734,13 @@
               <w:rPr>
                 <w:i/>
               </w:rPr>
-              <w:t>WAE-C-19</w:t>
+              <w:t>WAE-C-1</w:t>
+            </w:r>
+            <w:r>
+              <w:rPr>
+                <w:i/>
+              </w:rPr>
+              <w:t>8</w:t>
             </w:r>
           </w:p>
         </w:tc>
@@ -13770,13 +13802,7 @@
               <w:rPr>
                 <w:i/>
               </w:rPr>
-              <w:t>WAE-C-2</w:t>
-            </w:r>
-            <w:r>
-              <w:rPr>
-                <w:i/>
-              </w:rPr>
-              <w:t>0</w:t>
+              <w:t>WAE-C-19</w:t>
             </w:r>
           </w:p>
         </w:tc>
@@ -13838,13 +13864,14 @@
               <w:rPr>
                 <w:i/>
               </w:rPr>
+              <w:lastRenderedPageBreak/>
               <w:t>WAE-C-2</w:t>
             </w:r>
             <w:r>
               <w:rPr>
                 <w:i/>
               </w:rPr>
-              <w:t>1</w:t>
+              <w:t>0</w:t>
             </w:r>
           </w:p>
         </w:tc>
@@ -13906,7 +13933,13 @@
               <w:rPr>
                 <w:i/>
               </w:rPr>
-              <w:t>WAE-C-22</w:t>
+              <w:t>WAE-C-2</w:t>
+            </w:r>
+            <w:r>
+              <w:rPr>
+                <w:i/>
+              </w:rPr>
+              <w:t>1</w:t>
             </w:r>
           </w:p>
         </w:tc>
@@ -15466,7 +15499,6 @@
               <w:rPr>
                 <w:i/>
               </w:rPr>
-              <w:lastRenderedPageBreak/>
               <w:t>WAE-C-04</w:t>
             </w:r>
           </w:p>
@@ -15690,6 +15722,7 @@
               <w:rPr>
                 <w:i/>
               </w:rPr>
+              <w:lastRenderedPageBreak/>
               <w:t>WAE-C-08</w:t>
             </w:r>
           </w:p>
@@ -16037,6 +16070,11 @@
             <w:tcW w:w="1555" w:type="dxa"/>
           </w:tcPr>
           <w:p>
+            <w:pPr>
+              <w:rPr>
+                <w:i/>
+              </w:rPr>
+            </w:pPr>
             <w:r>
               <w:rPr>
                 <w:i/>
@@ -16065,7 +16103,7 @@
               <w:rPr>
                 <w:i/>
               </w:rPr>
-              <w:t>TambahFile</w:t>
+              <w:t>LihatTrackRecord</w:t>
             </w:r>
             <w:r>
               <w:rPr>
@@ -16080,6 +16118,11 @@
             <w:tcW w:w="1984" w:type="dxa"/>
           </w:tcPr>
           <w:p>
+            <w:pPr>
+              <w:rPr>
+                <w:i/>
+              </w:rPr>
+            </w:pPr>
             <w:r>
               <w:rPr>
                 <w:i/>
@@ -16128,7 +16171,7 @@
               <w:rPr>
                 <w:i/>
               </w:rPr>
-              <w:t>LihatTrackRecord</w:t>
+              <w:t>KirimRequestTrackRecord</w:t>
             </w:r>
             <w:r>
               <w:rPr>
@@ -16196,7 +16239,7 @@
               <w:rPr>
                 <w:i/>
               </w:rPr>
-              <w:t>KirimRequestTrackRecord</w:t>
+              <w:t>TambahTrackRecord</w:t>
             </w:r>
             <w:r>
               <w:rPr>
@@ -16264,7 +16307,7 @@
               <w:rPr>
                 <w:i/>
               </w:rPr>
-              <w:t>TambahTrackRecord</w:t>
+              <w:t>EditTrackRecord</w:t>
             </w:r>
             <w:r>
               <w:rPr>
@@ -16332,7 +16375,7 @@
               <w:rPr>
                 <w:i/>
               </w:rPr>
-              <w:t>EditTrackRecord</w:t>
+              <w:t>DaftarTrackRecord</w:t>
             </w:r>
             <w:r>
               <w:rPr>
@@ -16394,7 +16437,7 @@
               <w:rPr>
                 <w:i/>
               </w:rPr>
-              <w:t>DaftarTrackRecord</w:t>
+              <w:t>DaftarProyek</w:t>
             </w:r>
             <w:r>
               <w:rPr>
@@ -16462,7 +16505,7 @@
               <w:rPr>
                 <w:i/>
               </w:rPr>
-              <w:t>DaftarProyek</w:t>
+              <w:t>DaftarPengerjaanProyek</w:t>
             </w:r>
             <w:r>
               <w:rPr>
@@ -16513,74 +16556,6 @@
                 <w:i/>
               </w:rPr>
               <w:t>1</w:t>
-            </w:r>
-          </w:p>
-        </w:tc>
-        <w:tc>
-          <w:tcPr>
-            <w:tcW w:w="5528" w:type="dxa"/>
-          </w:tcPr>
-          <w:p>
-            <w:pPr>
-              <w:rPr>
-                <w:i/>
-              </w:rPr>
-            </w:pPr>
-            <w:r>
-              <w:rPr>
-                <w:i/>
-              </w:rPr>
-              <w:t>DaftarPengerjaanProyek</w:t>
-            </w:r>
-            <w:r>
-              <w:rPr>
-                <w:i/>
-              </w:rPr>
-              <w:t>View</w:t>
-            </w:r>
-          </w:p>
-        </w:tc>
-        <w:tc>
-          <w:tcPr>
-            <w:tcW w:w="1984" w:type="dxa"/>
-          </w:tcPr>
-          <w:p>
-            <w:pPr>
-              <w:rPr>
-                <w:i/>
-              </w:rPr>
-            </w:pPr>
-            <w:r>
-              <w:rPr>
-                <w:i/>
-              </w:rPr>
-              <w:t>Client Page</w:t>
-            </w:r>
-          </w:p>
-        </w:tc>
-      </w:tr>
-      <w:tr>
-        <w:tc>
-          <w:tcPr>
-            <w:tcW w:w="1555" w:type="dxa"/>
-          </w:tcPr>
-          <w:p>
-            <w:pPr>
-              <w:rPr>
-                <w:i/>
-              </w:rPr>
-            </w:pPr>
-            <w:r>
-              <w:rPr>
-                <w:i/>
-              </w:rPr>
-              <w:t>WAE-C-2</w:t>
-            </w:r>
-            <w:r>
-              <w:rPr>
-                <w:i/>
-              </w:rPr>
-              <w:t>2</w:t>
             </w:r>
           </w:p>
         </w:tc>
@@ -19288,7 +19263,6 @@
       <w:bookmarkStart w:id="40" w:name="_Toc215319393"/>
       <w:bookmarkStart w:id="41" w:name="_Toc386358577"/>
       <w:r>
-        <w:lastRenderedPageBreak/>
         <w:t>Perancangan Detil Kelas</w:t>
       </w:r>
       <w:bookmarkEnd w:id="40"/>
@@ -19495,6 +19469,7 @@
               <w:rPr>
                 <w:i/>
               </w:rPr>
+              <w:lastRenderedPageBreak/>
               <w:t>CL-04</w:t>
             </w:r>
           </w:p>
@@ -20844,7 +20819,7 @@
                     <pic:cNvPicPr/>
                   </pic:nvPicPr>
                   <pic:blipFill rotWithShape="1">
-                    <a:blip r:embed="rId70"/>
+                    <a:blip r:embed="rId71"/>
                     <a:srcRect l="14715" t="6176" r="15509" b="7371"/>
                     <a:stretch/>
                   </pic:blipFill>
@@ -20921,7 +20896,7 @@
                     <pic:cNvPicPr/>
                   </pic:nvPicPr>
                   <pic:blipFill rotWithShape="1">
-                    <a:blip r:embed="rId71"/>
+                    <a:blip r:embed="rId72"/>
                     <a:srcRect l="14881" t="5881" r="15344" b="7077"/>
                     <a:stretch/>
                   </pic:blipFill>
@@ -21001,7 +20976,7 @@
                     <pic:cNvPicPr/>
                   </pic:nvPicPr>
                   <pic:blipFill rotWithShape="1">
-                    <a:blip r:embed="rId72"/>
+                    <a:blip r:embed="rId73"/>
                     <a:srcRect l="15047" t="6176" r="15509" b="7665"/>
                     <a:stretch/>
                   </pic:blipFill>
@@ -21095,7 +21070,7 @@
                     <pic:cNvPicPr/>
                   </pic:nvPicPr>
                   <pic:blipFill rotWithShape="1">
-                    <a:blip r:embed="rId73"/>
+                    <a:blip r:embed="rId74"/>
                     <a:srcRect l="14881" t="6176" r="15510" b="7371"/>
                     <a:stretch/>
                   </pic:blipFill>
@@ -21173,7 +21148,7 @@
                     <pic:cNvPicPr/>
                   </pic:nvPicPr>
                   <pic:blipFill rotWithShape="1">
-                    <a:blip r:embed="rId74"/>
+                    <a:blip r:embed="rId75"/>
                     <a:srcRect l="14550" t="5881" r="15178" b="7371"/>
                     <a:stretch/>
                   </pic:blipFill>
@@ -21252,7 +21227,7 @@
                     <pic:cNvPicPr/>
                   </pic:nvPicPr>
                   <pic:blipFill rotWithShape="1">
-                    <a:blip r:embed="rId75"/>
+                    <a:blip r:embed="rId76"/>
                     <a:srcRect l="14715" t="6176" r="15509" b="7371"/>
                     <a:stretch/>
                   </pic:blipFill>
@@ -21325,7 +21300,7 @@
                     <pic:cNvPicPr/>
                   </pic:nvPicPr>
                   <pic:blipFill rotWithShape="1">
-                    <a:blip r:embed="rId76"/>
+                    <a:blip r:embed="rId77"/>
                     <a:srcRect l="14550" t="6176" r="15509" b="7371"/>
                     <a:stretch/>
                   </pic:blipFill>
@@ -21396,7 +21371,7 @@
                     <pic:cNvPicPr/>
                   </pic:nvPicPr>
                   <pic:blipFill rotWithShape="1">
-                    <a:blip r:embed="rId77"/>
+                    <a:blip r:embed="rId78"/>
                     <a:srcRect l="14715" t="5293" r="15179" b="7372"/>
                     <a:stretch/>
                   </pic:blipFill>
@@ -21457,7 +21432,7 @@
                     <pic:cNvPicPr/>
                   </pic:nvPicPr>
                   <pic:blipFill rotWithShape="1">
-                    <a:blip r:embed="rId78"/>
+                    <a:blip r:embed="rId79"/>
                     <a:srcRect l="14715" t="6176" r="15179" b="7078"/>
                     <a:stretch/>
                   </pic:blipFill>
@@ -21530,7 +21505,7 @@
                     <pic:cNvPicPr/>
                   </pic:nvPicPr>
                   <pic:blipFill rotWithShape="1">
-                    <a:blip r:embed="rId79"/>
+                    <a:blip r:embed="rId80"/>
                     <a:srcRect l="14881" t="5881" r="15344" b="7077"/>
                     <a:stretch/>
                   </pic:blipFill>
@@ -21670,7 +21645,7 @@
                     <pic:cNvPicPr/>
                   </pic:nvPicPr>
                   <pic:blipFill>
-                    <a:blip r:embed="rId80">
+                    <a:blip r:embed="rId81">
                       <a:extLst>
                         <a:ext uri="{28A0092B-C50C-407E-A947-70E740481C1C}">
                           <a14:useLocalDpi xmlns:a14="http://schemas.microsoft.com/office/drawing/2010/main" val="0"/>
@@ -29743,7 +29718,7 @@
       </w:pPr>
     </w:p>
     <w:sectPr>
-      <w:footerReference w:type="default" r:id="rId81"/>
+      <w:footerReference w:type="default" r:id="rId82"/>
       <w:pgSz w:w="11907" w:h="16840" w:code="9"/>
       <w:pgMar w:top="1134" w:right="1134" w:bottom="1134" w:left="1701" w:header="720" w:footer="720" w:gutter="0"/>
       <w:cols w:space="720"/>
@@ -29977,7 +29952,7 @@
               <w:sz w:val="18"/>
               <w:szCs w:val="18"/>
             </w:rPr>
-            <w:t>35</w:t>
+            <w:t>28</w:t>
           </w:r>
           <w:r>
             <w:rPr>
@@ -30049,7 +30024,7 @@
               <w:sz w:val="18"/>
               <w:szCs w:val="18"/>
             </w:rPr>
-            <w:t>51</w:t>
+            <w:t>52</w:t>
           </w:r>
           <w:r>
             <w:rPr>

</xml_diff>